<commit_message>
Filled out the answers to the research questions.
</commit_message>
<xml_diff>
--- a/Odpovědi na výzkumné otázky.docx
+++ b/Odpovědi na výzkumné otázky.docx
@@ -107,124 +107,7 @@
           <w:lang w:eastAsia="cs-CZ"/>
           <w14:ligatures w14:val="none"/>
         </w:rPr>
-        <w:t xml:space="preserve"> </w:t>
-      </w:r>
-      <w:r>
-        <w:rPr>
-          <w:rFonts w:ascii="Times New Roman" w:eastAsia="Times New Roman" w:hAnsi="Times New Roman" w:cs="Times New Roman"/>
-          <w:color w:val="1D1D1D"/>
-          <w:spacing w:val="3"/>
-          <w:kern w:val="0"/>
-          <w:sz w:val="24"/>
-          <w:szCs w:val="24"/>
-          <w:lang w:eastAsia="cs-CZ"/>
-          <w14:ligatures w14:val="none"/>
-        </w:rPr>
-        <w:t>V průběhu celého období rostly mzdy ve všech odvětvích</w:t>
-      </w:r>
-      <w:r>
-        <w:rPr>
-          <w:rFonts w:ascii="Times New Roman" w:eastAsia="Times New Roman" w:hAnsi="Times New Roman" w:cs="Times New Roman"/>
-          <w:color w:val="1D1D1D"/>
-          <w:spacing w:val="3"/>
-          <w:kern w:val="0"/>
-          <w:sz w:val="24"/>
-          <w:szCs w:val="24"/>
-          <w:lang w:eastAsia="cs-CZ"/>
-          <w14:ligatures w14:val="none"/>
-        </w:rPr>
-        <w:t xml:space="preserve">. </w:t>
-      </w:r>
-      <w:r>
-        <w:rPr>
-          <w:rFonts w:ascii="Times New Roman" w:eastAsia="Times New Roman" w:hAnsi="Times New Roman" w:cs="Times New Roman"/>
-          <w:color w:val="1D1D1D"/>
-          <w:spacing w:val="3"/>
-          <w:kern w:val="0"/>
-          <w:sz w:val="24"/>
-          <w:szCs w:val="24"/>
-          <w:lang w:eastAsia="cs-CZ"/>
-          <w14:ligatures w14:val="none"/>
-        </w:rPr>
-        <w:t>Mzdy meziročně rostly v rámci průmyslových odvětví v 205 z 228 instancí.</w:t>
-      </w:r>
-      <w:r>
-        <w:rPr>
-          <w:rFonts w:ascii="Times New Roman" w:eastAsia="Times New Roman" w:hAnsi="Times New Roman" w:cs="Times New Roman"/>
-          <w:color w:val="1D1D1D"/>
-          <w:spacing w:val="3"/>
-          <w:kern w:val="0"/>
-          <w:sz w:val="24"/>
-          <w:szCs w:val="24"/>
-          <w:lang w:eastAsia="cs-CZ"/>
-          <w14:ligatures w14:val="none"/>
-        </w:rPr>
-        <w:t xml:space="preserve"> </w:t>
-      </w:r>
-      <w:r>
-        <w:rPr>
-          <w:rFonts w:ascii="Times New Roman" w:eastAsia="Times New Roman" w:hAnsi="Times New Roman" w:cs="Times New Roman"/>
-          <w:color w:val="1D1D1D"/>
-          <w:spacing w:val="3"/>
-          <w:kern w:val="0"/>
-          <w:sz w:val="24"/>
-          <w:szCs w:val="24"/>
-          <w:lang w:eastAsia="cs-CZ"/>
-          <w14:ligatures w14:val="none"/>
-        </w:rPr>
-        <w:t xml:space="preserve">Mzdy meziročně vždy rostly v rámci tří </w:t>
-      </w:r>
-      <w:r>
-        <w:rPr>
-          <w:rFonts w:ascii="Times New Roman" w:eastAsia="Times New Roman" w:hAnsi="Times New Roman" w:cs="Times New Roman"/>
-          <w:color w:val="1D1D1D"/>
-          <w:spacing w:val="3"/>
-          <w:kern w:val="0"/>
-          <w:sz w:val="24"/>
-          <w:szCs w:val="24"/>
-          <w:lang w:eastAsia="cs-CZ"/>
-          <w14:ligatures w14:val="none"/>
-        </w:rPr>
-        <w:t>odvětví – Doprava</w:t>
-      </w:r>
-      <w:r>
-        <w:rPr>
-          <w:rFonts w:ascii="Times New Roman" w:eastAsia="Times New Roman" w:hAnsi="Times New Roman" w:cs="Times New Roman"/>
-          <w:color w:val="1D1D1D"/>
-          <w:spacing w:val="3"/>
-          <w:kern w:val="0"/>
-          <w:sz w:val="24"/>
-          <w:szCs w:val="24"/>
-          <w:lang w:eastAsia="cs-CZ"/>
-          <w14:ligatures w14:val="none"/>
-        </w:rPr>
-        <w:t xml:space="preserve"> a skladování, Ostatní činnosti a Zdravotní a sociální péče.</w:t>
-      </w:r>
-      <w:r>
-        <w:rPr>
-          <w:rFonts w:ascii="Times New Roman" w:eastAsia="Times New Roman" w:hAnsi="Times New Roman" w:cs="Times New Roman"/>
-          <w:color w:val="1D1D1D"/>
-          <w:spacing w:val="3"/>
-          <w:kern w:val="0"/>
-          <w:sz w:val="24"/>
-          <w:szCs w:val="24"/>
-          <w:lang w:eastAsia="cs-CZ"/>
-          <w14:ligatures w14:val="none"/>
-        </w:rPr>
-        <w:t xml:space="preserve"> Nejvíce krát – 4x – poklesly</w:t>
-      </w:r>
-      <w:r>
-        <w:rPr>
-          <w:rFonts w:ascii="Times New Roman" w:eastAsia="Times New Roman" w:hAnsi="Times New Roman" w:cs="Times New Roman"/>
-          <w:color w:val="1D1D1D"/>
-          <w:spacing w:val="3"/>
-          <w:kern w:val="0"/>
-          <w:sz w:val="24"/>
-          <w:szCs w:val="24"/>
-          <w:lang w:eastAsia="cs-CZ"/>
-          <w14:ligatures w14:val="none"/>
-        </w:rPr>
-        <w:t xml:space="preserve"> meziročně mzdy v rámci odvětví Těžba a dobývání.</w:t>
+        <w:t xml:space="preserve"> V průběhu celého období rostly mzdy ve všech odvětvích. Mzdy meziročně rostly v rámci průmyslových odvětví v 205 z 228 instancí. Mzdy meziročně vždy rostly v rámci tří odvětví – Doprava a skladování, Ostatní činnosti a Zdravotní a sociální péče. Nejvíce krát – 4x – poklesly meziročně mzdy v rámci odvětví Těžba a dobývání.</w:t>
       </w:r>
     </w:p>
     <w:p>
@@ -304,46 +187,7 @@
           <w:lang w:eastAsia="cs-CZ"/>
           <w14:ligatures w14:val="none"/>
         </w:rPr>
-        <w:t xml:space="preserve"> </w:t>
-      </w:r>
-      <w:r>
-        <w:rPr>
-          <w:rFonts w:ascii="Times New Roman" w:eastAsia="Times New Roman" w:hAnsi="Times New Roman" w:cs="Times New Roman"/>
-          <w:color w:val="1D1D1D"/>
-          <w:spacing w:val="3"/>
-          <w:kern w:val="0"/>
-          <w:sz w:val="24"/>
-          <w:szCs w:val="24"/>
-          <w:lang w:eastAsia="cs-CZ"/>
-          <w14:ligatures w14:val="none"/>
-        </w:rPr>
-        <w:t>V roce 2006 bylo možné si za průměrnou mzdu v rámci jednotlivých odvětví koupit za průměrnou cenu produktů mezi 2 462 a 706 kilogramy chleba (průměrná cena 16,12 Kč)</w:t>
-      </w:r>
-      <w:r>
-        <w:rPr>
-          <w:rFonts w:ascii="Times New Roman" w:eastAsia="Times New Roman" w:hAnsi="Times New Roman" w:cs="Times New Roman"/>
-          <w:color w:val="1D1D1D"/>
-          <w:spacing w:val="3"/>
-          <w:kern w:val="0"/>
-          <w:sz w:val="24"/>
-          <w:szCs w:val="24"/>
-          <w:lang w:eastAsia="cs-CZ"/>
-          <w14:ligatures w14:val="none"/>
-        </w:rPr>
-        <w:t xml:space="preserve"> a</w:t>
-      </w:r>
-      <w:r>
-        <w:rPr>
-          <w:rFonts w:ascii="Times New Roman" w:eastAsia="Times New Roman" w:hAnsi="Times New Roman" w:cs="Times New Roman"/>
-          <w:color w:val="1D1D1D"/>
-          <w:spacing w:val="3"/>
-          <w:kern w:val="0"/>
-          <w:sz w:val="24"/>
-          <w:szCs w:val="24"/>
-          <w:lang w:eastAsia="cs-CZ"/>
-          <w14:ligatures w14:val="none"/>
-        </w:rPr>
-        <w:t xml:space="preserve"> mezi 2 749 a 789 litry mléka (průměrná cena 14,44 Kč). Nejvíce chleba si mohl dovolit obor Peněžnictví a pojišťovnictví, nejméně pak obor Ubytování, stravování a pohostinství.</w:t>
+        <w:t xml:space="preserve"> V roce 2006 bylo možné si za průměrnou mzdu v rámci jednotlivých odvětví koupit za průměrnou cenu produktů mezi 2 462 a 706 kilogramy chleba (průměrná cena 16,12 Kč) a mezi 2 749 a 789 litry mléka (průměrná cena 14,44 Kč). Nejvíce chleba si mohl dovolit obor Peněžnictví a pojišťovnictví, nejméně pak obor Ubytování, stravování a pohostinství.</w:t>
       </w:r>
     </w:p>
     <w:p>
@@ -454,72 +298,7 @@
           <w:lang w:eastAsia="cs-CZ"/>
           <w14:ligatures w14:val="none"/>
         </w:rPr>
-        <w:t xml:space="preserve"> </w:t>
-      </w:r>
-      <w:r>
-        <w:rPr>
-          <w:rFonts w:ascii="Times New Roman" w:eastAsia="Times New Roman" w:hAnsi="Times New Roman" w:cs="Times New Roman"/>
-          <w:color w:val="1D1D1D"/>
-          <w:spacing w:val="3"/>
-          <w:kern w:val="0"/>
-          <w:sz w:val="24"/>
-          <w:szCs w:val="24"/>
-          <w:lang w:eastAsia="cs-CZ"/>
-          <w14:ligatures w14:val="none"/>
-        </w:rPr>
-        <w:t xml:space="preserve">Cukr krystalový je komoditou, která meziročně zdražovala </w:t>
-      </w:r>
-      <w:r>
-        <w:rPr>
-          <w:rFonts w:ascii="Times New Roman" w:eastAsia="Times New Roman" w:hAnsi="Times New Roman" w:cs="Times New Roman"/>
-          <w:color w:val="1D1D1D"/>
-          <w:spacing w:val="3"/>
-          <w:kern w:val="0"/>
-          <w:sz w:val="24"/>
-          <w:szCs w:val="24"/>
-          <w:lang w:eastAsia="cs-CZ"/>
-          <w14:ligatures w14:val="none"/>
-        </w:rPr>
-        <w:t>nejméně – naopak</w:t>
-      </w:r>
-      <w:r>
-        <w:rPr>
-          <w:rFonts w:ascii="Times New Roman" w:eastAsia="Times New Roman" w:hAnsi="Times New Roman" w:cs="Times New Roman"/>
-          <w:color w:val="1D1D1D"/>
-          <w:spacing w:val="3"/>
-          <w:kern w:val="0"/>
-          <w:sz w:val="24"/>
-          <w:szCs w:val="24"/>
-          <w:lang w:eastAsia="cs-CZ"/>
-          <w14:ligatures w14:val="none"/>
-        </w:rPr>
-        <w:t xml:space="preserve"> dokonce zlevňovala</w:t>
-      </w:r>
-      <w:r>
-        <w:rPr>
-          <w:rFonts w:ascii="Times New Roman" w:eastAsia="Times New Roman" w:hAnsi="Times New Roman" w:cs="Times New Roman"/>
-          <w:color w:val="1D1D1D"/>
-          <w:spacing w:val="3"/>
-          <w:kern w:val="0"/>
-          <w:sz w:val="24"/>
-          <w:szCs w:val="24"/>
-          <w:lang w:eastAsia="cs-CZ"/>
-          <w14:ligatures w14:val="none"/>
-        </w:rPr>
-        <w:t>,</w:t>
-      </w:r>
-      <w:r>
-        <w:rPr>
-          <w:rFonts w:ascii="Times New Roman" w:eastAsia="Times New Roman" w:hAnsi="Times New Roman" w:cs="Times New Roman"/>
-          <w:color w:val="1D1D1D"/>
-          <w:spacing w:val="3"/>
-          <w:kern w:val="0"/>
-          <w:sz w:val="24"/>
-          <w:szCs w:val="24"/>
-          <w:lang w:eastAsia="cs-CZ"/>
-          <w14:ligatures w14:val="none"/>
-        </w:rPr>
-        <w:t xml:space="preserve"> a to v průměru o 1,92 procenta ročně.</w:t>
+        <w:t xml:space="preserve"> Cukr krystalový je komoditou, která meziročně zdražovala nejméně – naopak dokonce zlevňovala, a to v průměru o 1,92 procenta ročně.</w:t>
       </w:r>
     </w:p>
     <w:p>
@@ -599,98 +378,7 @@
           <w:lang w:eastAsia="cs-CZ"/>
           <w14:ligatures w14:val="none"/>
         </w:rPr>
-        <w:t xml:space="preserve"> </w:t>
-      </w:r>
-      <w:r>
-        <w:rPr>
-          <w:rFonts w:ascii="Times New Roman" w:eastAsia="Times New Roman" w:hAnsi="Times New Roman" w:cs="Times New Roman"/>
-          <w:color w:val="1D1D1D"/>
-          <w:spacing w:val="3"/>
-          <w:kern w:val="0"/>
-          <w:sz w:val="24"/>
-          <w:szCs w:val="24"/>
-          <w:lang w:eastAsia="cs-CZ"/>
-          <w14:ligatures w14:val="none"/>
-        </w:rPr>
-        <w:t xml:space="preserve">Odpověď: </w:t>
-      </w:r>
-      <w:r>
-        <w:rPr>
-          <w:rFonts w:ascii="Times New Roman" w:eastAsia="Times New Roman" w:hAnsi="Times New Roman" w:cs="Times New Roman"/>
-          <w:color w:val="1D1D1D"/>
-          <w:spacing w:val="3"/>
-          <w:kern w:val="0"/>
-          <w:sz w:val="24"/>
-          <w:szCs w:val="24"/>
-          <w:lang w:eastAsia="cs-CZ"/>
-          <w14:ligatures w14:val="none"/>
-        </w:rPr>
-        <w:t>Ve zkoumaném období neexistuje rok</w:t>
-      </w:r>
-      <w:r>
-        <w:rPr>
-          <w:rFonts w:ascii="Times New Roman" w:eastAsia="Times New Roman" w:hAnsi="Times New Roman" w:cs="Times New Roman"/>
-          <w:color w:val="1D1D1D"/>
-          <w:spacing w:val="3"/>
-          <w:kern w:val="0"/>
-          <w:sz w:val="24"/>
-          <w:szCs w:val="24"/>
-          <w:lang w:eastAsia="cs-CZ"/>
-          <w14:ligatures w14:val="none"/>
-        </w:rPr>
-        <w:t>, ve kterém by byl meziroční růst cen potravin o deset procentních bodů vyšší než meziroční růst mezd.</w:t>
-      </w:r>
-      <w:r>
-        <w:rPr>
-          <w:rFonts w:ascii="Times New Roman" w:eastAsia="Times New Roman" w:hAnsi="Times New Roman" w:cs="Times New Roman"/>
-          <w:color w:val="1D1D1D"/>
-          <w:spacing w:val="3"/>
-          <w:kern w:val="0"/>
-          <w:sz w:val="24"/>
-          <w:szCs w:val="24"/>
-          <w:lang w:eastAsia="cs-CZ"/>
-          <w14:ligatures w14:val="none"/>
-        </w:rPr>
-        <w:t xml:space="preserve"> </w:t>
-      </w:r>
-      <w:r>
-        <w:rPr>
-          <w:rFonts w:ascii="Times New Roman" w:eastAsia="Times New Roman" w:hAnsi="Times New Roman" w:cs="Times New Roman"/>
-          <w:color w:val="1D1D1D"/>
-          <w:spacing w:val="3"/>
-          <w:kern w:val="0"/>
-          <w:sz w:val="24"/>
-          <w:szCs w:val="24"/>
-          <w:lang w:eastAsia="cs-CZ"/>
-          <w14:ligatures w14:val="none"/>
-        </w:rPr>
-        <w:t>Nejvyšší rozdíl (</w:t>
-      </w:r>
-      <w:r>
-        <w:rPr>
-          <w:rFonts w:ascii="Times New Roman" w:eastAsia="Times New Roman" w:hAnsi="Times New Roman" w:cs="Times New Roman"/>
-          <w:color w:val="1D1D1D"/>
-          <w:spacing w:val="3"/>
-          <w:kern w:val="0"/>
-          <w:sz w:val="24"/>
-          <w:szCs w:val="24"/>
-          <w:lang w:eastAsia="cs-CZ"/>
-          <w14:ligatures w14:val="none"/>
-        </w:rPr>
-        <w:t>6,59procentního</w:t>
-      </w:r>
-      <w:r>
-        <w:rPr>
-          <w:rFonts w:ascii="Times New Roman" w:eastAsia="Times New Roman" w:hAnsi="Times New Roman" w:cs="Times New Roman"/>
-          <w:color w:val="1D1D1D"/>
-          <w:spacing w:val="3"/>
-          <w:kern w:val="0"/>
-          <w:sz w:val="24"/>
-          <w:szCs w:val="24"/>
-          <w:lang w:eastAsia="cs-CZ"/>
-          <w14:ligatures w14:val="none"/>
-        </w:rPr>
-        <w:t xml:space="preserve"> bodu) byl zaznamenán v roce 2013.</w:t>
+        <w:t xml:space="preserve"> Ve zkoumaném období neexistuje rok, ve kterém by byl meziroční růst cen potravin o deset procentních bodů vyšší než meziroční růst mezd. Nejvyšší rozdíl (6,59procentního bodu) byl zaznamenán v roce 2013.</w:t>
       </w:r>
     </w:p>
     <w:p>
@@ -727,7 +415,142 @@
         <w:t>Má výška HDP vliv na změny ve mzdách a cenách potravin? Neboli, pokud HDP vzroste výrazněji v jednom roce, projeví se to na cenách potravin či mzdách ve stejném nebo následujícím roce výraznějším růstem?</w:t>
       </w:r>
     </w:p>
-    <w:p/>
+    <w:p>
+      <w:pPr>
+        <w:shd w:val="clear" w:color="auto" w:fill="F8F8FA"/>
+        <w:spacing w:before="150" w:after="150" w:line="360" w:lineRule="atLeast"/>
+        <w:ind w:left="720"/>
+        <w:jc w:val="both"/>
+        <w:rPr>
+          <w:rFonts w:ascii="Times New Roman" w:eastAsia="Times New Roman" w:hAnsi="Times New Roman" w:cs="Times New Roman"/>
+          <w:b/>
+          <w:bCs/>
+          <w:color w:val="1D1D1D"/>
+          <w:spacing w:val="3"/>
+          <w:kern w:val="0"/>
+          <w:sz w:val="24"/>
+          <w:szCs w:val="24"/>
+          <w:lang w:eastAsia="cs-CZ"/>
+          <w14:ligatures w14:val="none"/>
+        </w:rPr>
+      </w:pPr>
+      <w:r>
+        <w:rPr>
+          <w:rFonts w:ascii="Times New Roman" w:eastAsia="Times New Roman" w:hAnsi="Times New Roman" w:cs="Times New Roman"/>
+          <w:b/>
+          <w:bCs/>
+          <w:color w:val="1D1D1D"/>
+          <w:spacing w:val="3"/>
+          <w:kern w:val="0"/>
+          <w:sz w:val="24"/>
+          <w:szCs w:val="24"/>
+          <w:lang w:eastAsia="cs-CZ"/>
+          <w14:ligatures w14:val="none"/>
+        </w:rPr>
+        <w:t xml:space="preserve">Odpověď: </w:t>
+      </w:r>
+      <w:r>
+        <w:rPr>
+          <w:rFonts w:ascii="Times New Roman" w:eastAsia="Times New Roman" w:hAnsi="Times New Roman" w:cs="Times New Roman"/>
+          <w:color w:val="1D1D1D"/>
+          <w:spacing w:val="3"/>
+          <w:kern w:val="0"/>
+          <w:sz w:val="24"/>
+          <w:szCs w:val="24"/>
+          <w:lang w:eastAsia="cs-CZ"/>
+          <w14:ligatures w14:val="none"/>
+        </w:rPr>
+        <w:t xml:space="preserve">r(s) pro vztah HDP a mzdy = 0.48252, což </w:t>
+      </w:r>
+      <w:proofErr w:type="gramStart"/>
+      <w:r>
+        <w:rPr>
+          <w:rFonts w:ascii="Times New Roman" w:eastAsia="Times New Roman" w:hAnsi="Times New Roman" w:cs="Times New Roman"/>
+          <w:color w:val="1D1D1D"/>
+          <w:spacing w:val="3"/>
+          <w:kern w:val="0"/>
+          <w:sz w:val="24"/>
+          <w:szCs w:val="24"/>
+          <w:lang w:eastAsia="cs-CZ"/>
+          <w14:ligatures w14:val="none"/>
+        </w:rPr>
+        <w:t>značí</w:t>
+      </w:r>
+      <w:proofErr w:type="gramEnd"/>
+      <w:r>
+        <w:rPr>
+          <w:rFonts w:ascii="Times New Roman" w:eastAsia="Times New Roman" w:hAnsi="Times New Roman" w:cs="Times New Roman"/>
+          <w:color w:val="1D1D1D"/>
+          <w:spacing w:val="3"/>
+          <w:kern w:val="0"/>
+          <w:sz w:val="24"/>
+          <w:szCs w:val="24"/>
+          <w:lang w:eastAsia="cs-CZ"/>
+          <w14:ligatures w14:val="none"/>
+        </w:rPr>
+        <w:t xml:space="preserve"> slabou až střední pozitivní korelaci. p-hodnota není dostupná.</w:t>
+      </w:r>
+    </w:p>
+    <w:p>
+      <w:pPr>
+        <w:shd w:val="clear" w:color="auto" w:fill="F8F8FA"/>
+        <w:spacing w:before="150" w:after="150" w:line="360" w:lineRule="atLeast"/>
+        <w:ind w:left="720"/>
+        <w:jc w:val="both"/>
+        <w:rPr>
+          <w:rFonts w:ascii="Times New Roman" w:eastAsia="Times New Roman" w:hAnsi="Times New Roman" w:cs="Times New Roman"/>
+          <w:color w:val="1D1D1D"/>
+          <w:spacing w:val="3"/>
+          <w:kern w:val="0"/>
+          <w:sz w:val="24"/>
+          <w:szCs w:val="24"/>
+          <w:lang w:eastAsia="cs-CZ"/>
+          <w14:ligatures w14:val="none"/>
+        </w:rPr>
+      </w:pPr>
+      <w:r>
+        <w:rPr>
+          <w:rFonts w:ascii="Times New Roman" w:eastAsia="Times New Roman" w:hAnsi="Times New Roman" w:cs="Times New Roman"/>
+          <w:color w:val="1D1D1D"/>
+          <w:spacing w:val="3"/>
+          <w:kern w:val="0"/>
+          <w:sz w:val="24"/>
+          <w:szCs w:val="24"/>
+          <w:lang w:eastAsia="cs-CZ"/>
+          <w14:ligatures w14:val="none"/>
+        </w:rPr>
+        <w:lastRenderedPageBreak/>
+        <w:t xml:space="preserve"> * r(s) pro vztah HDP a cen = 0.28671, což </w:t>
+      </w:r>
+      <w:proofErr w:type="gramStart"/>
+      <w:r>
+        <w:rPr>
+          <w:rFonts w:ascii="Times New Roman" w:eastAsia="Times New Roman" w:hAnsi="Times New Roman" w:cs="Times New Roman"/>
+          <w:color w:val="1D1D1D"/>
+          <w:spacing w:val="3"/>
+          <w:kern w:val="0"/>
+          <w:sz w:val="24"/>
+          <w:szCs w:val="24"/>
+          <w:lang w:eastAsia="cs-CZ"/>
+          <w14:ligatures w14:val="none"/>
+        </w:rPr>
+        <w:t>značí</w:t>
+      </w:r>
+      <w:proofErr w:type="gramEnd"/>
+      <w:r>
+        <w:rPr>
+          <w:rFonts w:ascii="Times New Roman" w:eastAsia="Times New Roman" w:hAnsi="Times New Roman" w:cs="Times New Roman"/>
+          <w:color w:val="1D1D1D"/>
+          <w:spacing w:val="3"/>
+          <w:kern w:val="0"/>
+          <w:sz w:val="24"/>
+          <w:szCs w:val="24"/>
+          <w:lang w:eastAsia="cs-CZ"/>
+          <w14:ligatures w14:val="none"/>
+        </w:rPr>
+        <w:t xml:space="preserve"> slabou pozitivní korelaci. p-hodnota není dostupná.</w:t>
+      </w:r>
+    </w:p>
     <w:sectPr>
       <w:pgSz w:w="11906" w:h="16838"/>
       <w:pgMar w:top="1417" w:right="1417" w:bottom="1417" w:left="1417" w:header="708" w:footer="708" w:gutter="0"/>

</xml_diff>